<commit_message>
testando configurações do git
</commit_message>
<xml_diff>
--- a/Processos/Template/Documento.v.1.0.0.docx
+++ b/Processos/Template/Documento.v.1.0.0.docx
@@ -56,7 +56,13 @@
         <w:rPr>
           <w:rFonts w:ascii="Arial" w:hAnsi="Arial" w:cs="Arial"/>
         </w:rPr>
-        <w:t xml:space="preserve">O propósito do processo Gerência de Requisitos é gerenciar os requisitos do trabalho e dos componentes do trabalho e identificar inconsistências entre os requisitos, os planos do trabalho e os produtos do trabalho. </w:t>
+        <w:t>O propósito do processo Gerência de Requisitos é gerenciar os requisitos do trabalho e dos componentes do trabalho e identificar inconsistências entre os requisitos, os planos do trab</w:t>
+      </w:r>
+      <w:r>
+        <w:rPr>
+          <w:rFonts w:ascii="Arial" w:hAnsi="Arial" w:cs="Arial"/>
+        </w:rPr>
+        <w:t>alho e os produtos do trabalho.</w:t>
       </w:r>
     </w:p>
     <w:p>
@@ -130,7 +136,15 @@
           <w:rFonts w:ascii="Arial" w:hAnsi="Arial" w:cs="Arial"/>
           <w:bCs/>
         </w:rPr>
-        <w:t xml:space="preserve"> processo.</w:t>
+        <w:t xml:space="preserve"> </w:t>
+      </w:r>
+      <w:proofErr w:type="gramStart"/>
+      <w:r>
+        <w:rPr>
+          <w:rFonts w:ascii="Arial" w:hAnsi="Arial" w:cs="Arial"/>
+          <w:bCs/>
+        </w:rPr>
+        <w:t>processo.</w:t>
       </w:r>
       <w:r>
         <w:rPr>
@@ -139,6 +153,7 @@
         </w:rPr>
         <w:t>&gt;</w:t>
       </w:r>
+      <w:proofErr w:type="gramEnd"/>
     </w:p>
     <w:p>
       <w:pPr>
@@ -235,11 +250,19 @@
           <w:rFonts w:ascii="Arial" w:hAnsi="Arial" w:cs="Arial"/>
         </w:rPr>
       </w:pPr>
+      <w:proofErr w:type="gramStart"/>
       <w:r>
         <w:rPr>
           <w:rFonts w:ascii="Arial" w:hAnsi="Arial" w:cs="Arial"/>
         </w:rPr>
-        <w:t>&lt;Definir duas</w:t>
+        <w:t>&lt;Definir</w:t>
+      </w:r>
+      <w:proofErr w:type="gramEnd"/>
+      <w:r>
+        <w:rPr>
+          <w:rFonts w:ascii="Arial" w:hAnsi="Arial" w:cs="Arial"/>
+        </w:rPr>
+        <w:t xml:space="preserve"> duas</w:t>
       </w:r>
       <w:r>
         <w:rPr>
@@ -251,7 +274,14 @@
         <w:rPr>
           <w:rFonts w:ascii="Arial" w:hAnsi="Arial" w:cs="Arial"/>
         </w:rPr>
-        <w:t>odos os envolvidos no processo.</w:t>
+        <w:t xml:space="preserve">odos os envolvidos no </w:t>
+      </w:r>
+      <w:proofErr w:type="gramStart"/>
+      <w:r>
+        <w:rPr>
+          <w:rFonts w:ascii="Arial" w:hAnsi="Arial" w:cs="Arial"/>
+        </w:rPr>
+        <w:t>processo.</w:t>
       </w:r>
       <w:r>
         <w:rPr>
@@ -259,6 +289,7 @@
         </w:rPr>
         <w:t>&gt;</w:t>
       </w:r>
+      <w:proofErr w:type="gramEnd"/>
     </w:p>
     <w:p>
       <w:pPr>
@@ -296,7 +327,21 @@
         <w:rPr>
           <w:rFonts w:ascii="Arial" w:hAnsi="Arial" w:cs="Arial"/>
         </w:rPr>
-        <w:t>Toda nova versão de software desenvolvido deverá ter uma baseline de produto completa o suficiente para colocar a mesma em produção;</w:t>
+        <w:t xml:space="preserve">Toda nova versão de software desenvolvido deverá ter uma </w:t>
+      </w:r>
+      <w:proofErr w:type="spellStart"/>
+      <w:r>
+        <w:rPr>
+          <w:rFonts w:ascii="Arial" w:hAnsi="Arial" w:cs="Arial"/>
+        </w:rPr>
+        <w:t>baseline</w:t>
+      </w:r>
+      <w:proofErr w:type="spellEnd"/>
+      <w:r>
+        <w:rPr>
+          <w:rFonts w:ascii="Arial" w:hAnsi="Arial" w:cs="Arial"/>
+        </w:rPr>
+        <w:t xml:space="preserve"> de produto completa o suficiente para colocar a mesma em produção;</w:t>
       </w:r>
     </w:p>
     <w:p>
@@ -318,7 +363,21 @@
         <w:rPr>
           <w:rFonts w:ascii="Arial" w:hAnsi="Arial" w:cs="Arial"/>
         </w:rPr>
-        <w:t>Toda baseline de projeto e de produto deverá ser auditada.</w:t>
+        <w:t xml:space="preserve">Toda </w:t>
+      </w:r>
+      <w:proofErr w:type="spellStart"/>
+      <w:r>
+        <w:rPr>
+          <w:rFonts w:ascii="Arial" w:hAnsi="Arial" w:cs="Arial"/>
+        </w:rPr>
+        <w:t>baseline</w:t>
+      </w:r>
+      <w:proofErr w:type="spellEnd"/>
+      <w:r>
+        <w:rPr>
+          <w:rFonts w:ascii="Arial" w:hAnsi="Arial" w:cs="Arial"/>
+        </w:rPr>
+        <w:t xml:space="preserve"> de projeto e de produto deverá ser auditada.</w:t>
       </w:r>
     </w:p>
     <w:p>
@@ -758,7 +817,29 @@
                 <w:sz w:val="22"/>
                 <w:szCs w:val="22"/>
               </w:rPr>
-              <w:t>Participar das reuniões de elicitação de requisitos</w:t>
+              <w:t xml:space="preserve">Participar das reuniões de </w:t>
+            </w:r>
+            <w:proofErr w:type="spellStart"/>
+            <w:r>
+              <w:rPr>
+                <w:rStyle w:val="Forte"/>
+                <w:rFonts w:ascii="Arial" w:hAnsi="Arial" w:cs="Arial"/>
+                <w:b w:val="0"/>
+                <w:sz w:val="22"/>
+                <w:szCs w:val="22"/>
+              </w:rPr>
+              <w:t>elicitação</w:t>
+            </w:r>
+            <w:proofErr w:type="spellEnd"/>
+            <w:r>
+              <w:rPr>
+                <w:rStyle w:val="Forte"/>
+                <w:rFonts w:ascii="Arial" w:hAnsi="Arial" w:cs="Arial"/>
+                <w:b w:val="0"/>
+                <w:sz w:val="22"/>
+                <w:szCs w:val="22"/>
+              </w:rPr>
+              <w:t xml:space="preserve"> de requisitos</w:t>
             </w:r>
           </w:p>
           <w:p>
@@ -1021,15 +1102,27 @@
               </w:rPr>
               <w:t xml:space="preserve">Conhecimentos em técnicas de </w:t>
             </w:r>
-            <w:r>
-              <w:rPr>
-                <w:rStyle w:val="Forte"/>
-                <w:rFonts w:ascii="Arial" w:hAnsi="Arial" w:cs="Arial"/>
-                <w:b w:val="0"/>
-                <w:sz w:val="22"/>
-                <w:szCs w:val="22"/>
-              </w:rPr>
-              <w:t>elicitação de requisitos</w:t>
+            <w:proofErr w:type="spellStart"/>
+            <w:r>
+              <w:rPr>
+                <w:rStyle w:val="Forte"/>
+                <w:rFonts w:ascii="Arial" w:hAnsi="Arial" w:cs="Arial"/>
+                <w:b w:val="0"/>
+                <w:sz w:val="22"/>
+                <w:szCs w:val="22"/>
+              </w:rPr>
+              <w:t>elicitação</w:t>
+            </w:r>
+            <w:proofErr w:type="spellEnd"/>
+            <w:r>
+              <w:rPr>
+                <w:rStyle w:val="Forte"/>
+                <w:rFonts w:ascii="Arial" w:hAnsi="Arial" w:cs="Arial"/>
+                <w:b w:val="0"/>
+                <w:sz w:val="22"/>
+                <w:szCs w:val="22"/>
+              </w:rPr>
+              <w:t xml:space="preserve"> de requisitos</w:t>
             </w:r>
           </w:p>
           <w:p>
@@ -1179,7 +1272,29 @@
                 <w:sz w:val="22"/>
                 <w:szCs w:val="22"/>
               </w:rPr>
-              <w:t>utilizando técnicas de elicitação de requisitos</w:t>
+              <w:t xml:space="preserve">utilizando técnicas de </w:t>
+            </w:r>
+            <w:proofErr w:type="spellStart"/>
+            <w:r>
+              <w:rPr>
+                <w:rStyle w:val="Forte"/>
+                <w:rFonts w:ascii="Arial" w:hAnsi="Arial" w:cs="Arial"/>
+                <w:b w:val="0"/>
+                <w:sz w:val="22"/>
+                <w:szCs w:val="22"/>
+              </w:rPr>
+              <w:t>elicitação</w:t>
+            </w:r>
+            <w:proofErr w:type="spellEnd"/>
+            <w:r>
+              <w:rPr>
+                <w:rStyle w:val="Forte"/>
+                <w:rFonts w:ascii="Arial" w:hAnsi="Arial" w:cs="Arial"/>
+                <w:b w:val="0"/>
+                <w:sz w:val="22"/>
+                <w:szCs w:val="22"/>
+              </w:rPr>
+              <w:t xml:space="preserve"> de requisitos</w:t>
             </w:r>
           </w:p>
           <w:p>
@@ -1241,7 +1356,29 @@
                 <w:sz w:val="22"/>
                 <w:szCs w:val="22"/>
               </w:rPr>
-              <w:t>Participar das reuniões de elicitação de requisitos</w:t>
+              <w:t xml:space="preserve">Participar das reuniões de </w:t>
+            </w:r>
+            <w:proofErr w:type="spellStart"/>
+            <w:r>
+              <w:rPr>
+                <w:rStyle w:val="Forte"/>
+                <w:rFonts w:ascii="Arial" w:hAnsi="Arial" w:cs="Arial"/>
+                <w:b w:val="0"/>
+                <w:sz w:val="22"/>
+                <w:szCs w:val="22"/>
+              </w:rPr>
+              <w:t>elicitação</w:t>
+            </w:r>
+            <w:proofErr w:type="spellEnd"/>
+            <w:r>
+              <w:rPr>
+                <w:rStyle w:val="Forte"/>
+                <w:rFonts w:ascii="Arial" w:hAnsi="Arial" w:cs="Arial"/>
+                <w:b w:val="0"/>
+                <w:sz w:val="22"/>
+                <w:szCs w:val="22"/>
+              </w:rPr>
+              <w:t xml:space="preserve"> de requisitos</w:t>
             </w:r>
           </w:p>
           <w:p>
@@ -1416,7 +1553,29 @@
                 <w:sz w:val="22"/>
                 <w:szCs w:val="22"/>
               </w:rPr>
-              <w:t>Experiência com liderança de equipe, análise de desenvolviemnto de sistemas e áreas afins.</w:t>
+              <w:t xml:space="preserve">Experiência com liderança de equipe, análise de </w:t>
+            </w:r>
+            <w:proofErr w:type="spellStart"/>
+            <w:r>
+              <w:rPr>
+                <w:rStyle w:val="Forte"/>
+                <w:rFonts w:ascii="Arial" w:hAnsi="Arial" w:cs="Arial"/>
+                <w:b w:val="0"/>
+                <w:sz w:val="22"/>
+                <w:szCs w:val="22"/>
+              </w:rPr>
+              <w:t>desenvolviemnto</w:t>
+            </w:r>
+            <w:proofErr w:type="spellEnd"/>
+            <w:r>
+              <w:rPr>
+                <w:rStyle w:val="Forte"/>
+                <w:rFonts w:ascii="Arial" w:hAnsi="Arial" w:cs="Arial"/>
+                <w:b w:val="0"/>
+                <w:sz w:val="22"/>
+                <w:szCs w:val="22"/>
+              </w:rPr>
+              <w:t xml:space="preserve"> de sistemas e áreas afins.</w:t>
             </w:r>
           </w:p>
         </w:tc>
@@ -1594,8 +1753,6 @@
               </w:rPr>
               <w:t>Solicitar mudanças em requisitos</w:t>
             </w:r>
-            <w:bookmarkStart w:id="0" w:name="_GoBack"/>
-            <w:bookmarkEnd w:id="0"/>
           </w:p>
           <w:p>
             <w:pPr>
@@ -1659,11 +1816,19 @@
       <w:r>
         <w:t> </w:t>
       </w:r>
+      <w:proofErr w:type="gramStart"/>
       <w:r>
         <w:rPr>
           <w:rFonts w:ascii="Arial" w:hAnsi="Arial" w:cs="Arial"/>
         </w:rPr>
-        <w:t>&lt;Definir os indicadores de desempenho do processo. Esses indicadores devem mostrar a eficiência e a eficácia do processo. &gt;</w:t>
+        <w:t>&lt;Definir</w:t>
+      </w:r>
+      <w:proofErr w:type="gramEnd"/>
+      <w:r>
+        <w:rPr>
+          <w:rFonts w:ascii="Arial" w:hAnsi="Arial" w:cs="Arial"/>
+        </w:rPr>
+        <w:t xml:space="preserve"> os indicadores de desempenho do processo. Esses indicadores devem mostrar a eficiência e a eficácia do processo. &gt;</w:t>
       </w:r>
     </w:p>
     <w:p>
@@ -1866,15 +2031,27 @@
                 <w:szCs w:val="22"/>
               </w:rPr>
             </w:pPr>
-            <w:r>
-              <w:rPr>
-                <w:rStyle w:val="Forte"/>
-                <w:rFonts w:ascii="Arial" w:hAnsi="Arial" w:cs="Arial"/>
-                <w:b w:val="0"/>
-                <w:sz w:val="22"/>
-                <w:szCs w:val="22"/>
-              </w:rPr>
-              <w:t>&lt;Descrever como o indicador deve ser coletado. Onde buscar as informações e como realizar o cálculo&gt;</w:t>
+            <w:proofErr w:type="gramStart"/>
+            <w:r>
+              <w:rPr>
+                <w:rStyle w:val="Forte"/>
+                <w:rFonts w:ascii="Arial" w:hAnsi="Arial" w:cs="Arial"/>
+                <w:b w:val="0"/>
+                <w:sz w:val="22"/>
+                <w:szCs w:val="22"/>
+              </w:rPr>
+              <w:t>&lt;Descrever</w:t>
+            </w:r>
+            <w:proofErr w:type="gramEnd"/>
+            <w:r>
+              <w:rPr>
+                <w:rStyle w:val="Forte"/>
+                <w:rFonts w:ascii="Arial" w:hAnsi="Arial" w:cs="Arial"/>
+                <w:b w:val="0"/>
+                <w:sz w:val="22"/>
+                <w:szCs w:val="22"/>
+              </w:rPr>
+              <w:t xml:space="preserve"> como o indicador deve ser coletado. Onde buscar as informações e como realizar o cálculo&gt;</w:t>
             </w:r>
           </w:p>
         </w:tc>
@@ -1923,15 +2100,27 @@
                 <w:szCs w:val="22"/>
               </w:rPr>
             </w:pPr>
-            <w:r>
-              <w:rPr>
-                <w:rStyle w:val="Forte"/>
-                <w:rFonts w:ascii="Arial" w:hAnsi="Arial" w:cs="Arial"/>
-                <w:b w:val="0"/>
-                <w:sz w:val="22"/>
-                <w:szCs w:val="22"/>
-              </w:rPr>
-              <w:t>&lt;Descrever um contexto para análise do indicador. Exemplo, definir faixa de classificação ALTO, MÉDIO, BAIXO&gt;</w:t>
+            <w:proofErr w:type="gramStart"/>
+            <w:r>
+              <w:rPr>
+                <w:rStyle w:val="Forte"/>
+                <w:rFonts w:ascii="Arial" w:hAnsi="Arial" w:cs="Arial"/>
+                <w:b w:val="0"/>
+                <w:sz w:val="22"/>
+                <w:szCs w:val="22"/>
+              </w:rPr>
+              <w:t>&lt;Descrever</w:t>
+            </w:r>
+            <w:proofErr w:type="gramEnd"/>
+            <w:r>
+              <w:rPr>
+                <w:rStyle w:val="Forte"/>
+                <w:rFonts w:ascii="Arial" w:hAnsi="Arial" w:cs="Arial"/>
+                <w:b w:val="0"/>
+                <w:sz w:val="22"/>
+                <w:szCs w:val="22"/>
+              </w:rPr>
+              <w:t xml:space="preserve"> um contexto para análise do indicador. Exemplo, definir faixa de classificação ALTO, MÉDIO, BAIXO&gt;</w:t>
             </w:r>
           </w:p>
         </w:tc>
@@ -2054,8 +2243,20 @@
                 <w:sz w:val="22"/>
                 <w:szCs w:val="22"/>
               </w:rPr>
-              <w:t>Índice de Inconsistência dos Itens de Configuração da Baseline</w:t>
-            </w:r>
+              <w:t xml:space="preserve">Índice de Inconsistência dos Itens de Configuração da </w:t>
+            </w:r>
+            <w:proofErr w:type="spellStart"/>
+            <w:r>
+              <w:rPr>
+                <w:rStyle w:val="Forte"/>
+                <w:rFonts w:ascii="Arial" w:hAnsi="Arial" w:cs="Arial"/>
+                <w:b w:val="0"/>
+                <w:sz w:val="22"/>
+                <w:szCs w:val="22"/>
+              </w:rPr>
+              <w:t>Baseline</w:t>
+            </w:r>
+            <w:proofErr w:type="spellEnd"/>
           </w:p>
         </w:tc>
       </w:tr>
@@ -2123,7 +2324,29 @@
                 <w:sz w:val="22"/>
                 <w:szCs w:val="22"/>
               </w:rPr>
-              <w:t>arantir que o conteúdo dos produtos definidos nas baselines estejam corretos.</w:t>
+              <w:t xml:space="preserve">arantir que o conteúdo dos produtos definidos nas </w:t>
+            </w:r>
+            <w:proofErr w:type="spellStart"/>
+            <w:r>
+              <w:rPr>
+                <w:rStyle w:val="Forte"/>
+                <w:rFonts w:ascii="Arial" w:hAnsi="Arial" w:cs="Arial"/>
+                <w:b w:val="0"/>
+                <w:sz w:val="22"/>
+                <w:szCs w:val="22"/>
+              </w:rPr>
+              <w:t>baselines</w:t>
+            </w:r>
+            <w:proofErr w:type="spellEnd"/>
+            <w:r>
+              <w:rPr>
+                <w:rStyle w:val="Forte"/>
+                <w:rFonts w:ascii="Arial" w:hAnsi="Arial" w:cs="Arial"/>
+                <w:b w:val="0"/>
+                <w:sz w:val="22"/>
+                <w:szCs w:val="22"/>
+              </w:rPr>
+              <w:t xml:space="preserve"> estejam corretos.</w:t>
             </w:r>
           </w:p>
         </w:tc>
@@ -2201,8 +2424,20 @@
                 <w:sz w:val="22"/>
                 <w:szCs w:val="22"/>
               </w:rPr>
-              <w:t>Ao realizar a atividade Auditar Baseline</w:t>
-            </w:r>
+              <w:t xml:space="preserve">Ao realizar a atividade Auditar </w:t>
+            </w:r>
+            <w:proofErr w:type="spellStart"/>
+            <w:r>
+              <w:rPr>
+                <w:rStyle w:val="Forte"/>
+                <w:rFonts w:ascii="Arial" w:hAnsi="Arial" w:cs="Arial"/>
+                <w:b w:val="0"/>
+                <w:sz w:val="22"/>
+                <w:szCs w:val="22"/>
+              </w:rPr>
+              <w:t>Baseline</w:t>
+            </w:r>
+            <w:proofErr w:type="spellEnd"/>
           </w:p>
           <w:p>
             <w:pPr>
@@ -2315,8 +2550,20 @@
                 <w:sz w:val="22"/>
                 <w:szCs w:val="22"/>
               </w:rPr>
-              <w:t xml:space="preserve"> - Quantidade de Itens de Configuração da Baseline</w:t>
-            </w:r>
+              <w:t xml:space="preserve"> - Quantidade de Itens de Configuração da </w:t>
+            </w:r>
+            <w:proofErr w:type="spellStart"/>
+            <w:r>
+              <w:rPr>
+                <w:rStyle w:val="Forte"/>
+                <w:rFonts w:ascii="Arial" w:hAnsi="Arial" w:cs="Arial"/>
+                <w:b w:val="0"/>
+                <w:sz w:val="22"/>
+                <w:szCs w:val="22"/>
+              </w:rPr>
+              <w:t>Baseline</w:t>
+            </w:r>
+            <w:proofErr w:type="spellEnd"/>
             <w:r>
               <w:rPr>
                 <w:rStyle w:val="Forte"/>
@@ -2387,7 +2634,51 @@
                 <w:sz w:val="22"/>
                 <w:szCs w:val="22"/>
               </w:rPr>
-              <w:t xml:space="preserve">CKAC - Checklist de Auditoria de Configuração na coluna "Consistentes" na linha referente a "Baseline Auditada". </w:t>
+              <w:t xml:space="preserve">CKAC - </w:t>
+            </w:r>
+            <w:proofErr w:type="spellStart"/>
+            <w:r>
+              <w:rPr>
+                <w:rStyle w:val="Forte"/>
+                <w:rFonts w:ascii="Arial" w:hAnsi="Arial" w:cs="Arial"/>
+                <w:b w:val="0"/>
+                <w:sz w:val="22"/>
+                <w:szCs w:val="22"/>
+              </w:rPr>
+              <w:t>Checklist</w:t>
+            </w:r>
+            <w:proofErr w:type="spellEnd"/>
+            <w:r>
+              <w:rPr>
+                <w:rStyle w:val="Forte"/>
+                <w:rFonts w:ascii="Arial" w:hAnsi="Arial" w:cs="Arial"/>
+                <w:b w:val="0"/>
+                <w:sz w:val="22"/>
+                <w:szCs w:val="22"/>
+              </w:rPr>
+              <w:t xml:space="preserve"> de Auditoria de Configuração na coluna "Consistentes" na linha referente a "</w:t>
+            </w:r>
+            <w:proofErr w:type="spellStart"/>
+            <w:r>
+              <w:rPr>
+                <w:rStyle w:val="Forte"/>
+                <w:rFonts w:ascii="Arial" w:hAnsi="Arial" w:cs="Arial"/>
+                <w:b w:val="0"/>
+                <w:sz w:val="22"/>
+                <w:szCs w:val="22"/>
+              </w:rPr>
+              <w:t>Baseline</w:t>
+            </w:r>
+            <w:proofErr w:type="spellEnd"/>
+            <w:r>
+              <w:rPr>
+                <w:rStyle w:val="Forte"/>
+                <w:rFonts w:ascii="Arial" w:hAnsi="Arial" w:cs="Arial"/>
+                <w:b w:val="0"/>
+                <w:sz w:val="22"/>
+                <w:szCs w:val="22"/>
+              </w:rPr>
+              <w:t xml:space="preserve"> Auditada". </w:t>
             </w:r>
           </w:p>
           <w:p>
@@ -2501,7 +2792,29 @@
                 <w:sz w:val="22"/>
                 <w:szCs w:val="22"/>
               </w:rPr>
-              <w:t>CKAC - Checklist de Auditoria de Configuração</w:t>
+              <w:t xml:space="preserve">CKAC - </w:t>
+            </w:r>
+            <w:proofErr w:type="spellStart"/>
+            <w:r>
+              <w:rPr>
+                <w:rStyle w:val="Forte"/>
+                <w:rFonts w:ascii="Arial" w:hAnsi="Arial" w:cs="Arial"/>
+                <w:b w:val="0"/>
+                <w:sz w:val="22"/>
+                <w:szCs w:val="22"/>
+              </w:rPr>
+              <w:t>Checklist</w:t>
+            </w:r>
+            <w:proofErr w:type="spellEnd"/>
+            <w:r>
+              <w:rPr>
+                <w:rStyle w:val="Forte"/>
+                <w:rFonts w:ascii="Arial" w:hAnsi="Arial" w:cs="Arial"/>
+                <w:b w:val="0"/>
+                <w:sz w:val="22"/>
+                <w:szCs w:val="22"/>
+              </w:rPr>
+              <w:t xml:space="preserve"> de Auditoria de Configuração</w:t>
             </w:r>
             <w:r>
               <w:rPr>
@@ -2692,16 +3005,38 @@
       <w:pPr>
         <w:pStyle w:val="PargrafodaLista"/>
         <w:ind w:left="360"/>
+        <w:rPr>
+          <w:rStyle w:val="Forte"/>
+          <w:rFonts w:ascii="Arial" w:hAnsi="Arial" w:cs="Arial"/>
+          <w:sz w:val="32"/>
+          <w:szCs w:val="32"/>
+        </w:rPr>
+      </w:pPr>
+      <w:bookmarkStart w:id="0" w:name="_GoBack"/>
+      <w:bookmarkEnd w:id="0"/>
+    </w:p>
+    <w:p>
+      <w:pPr>
+        <w:pStyle w:val="PargrafodaLista"/>
+        <w:ind w:left="360"/>
         <w:jc w:val="both"/>
         <w:rPr>
           <w:rFonts w:ascii="Arial" w:hAnsi="Arial" w:cs="Arial"/>
         </w:rPr>
       </w:pPr>
+      <w:proofErr w:type="gramStart"/>
       <w:r>
         <w:rPr>
           <w:rFonts w:ascii="Arial" w:hAnsi="Arial" w:cs="Arial"/>
         </w:rPr>
-        <w:t xml:space="preserve">&lt;Definir </w:t>
+        <w:t>&lt;Definir</w:t>
+      </w:r>
+      <w:proofErr w:type="gramEnd"/>
+      <w:r>
+        <w:rPr>
+          <w:rFonts w:ascii="Arial" w:hAnsi="Arial" w:cs="Arial"/>
+        </w:rPr>
+        <w:t xml:space="preserve"> </w:t>
       </w:r>
       <w:r>
         <w:rPr>
@@ -3429,7 +3764,29 @@
                 <w:sz w:val="22"/>
                 <w:szCs w:val="22"/>
               </w:rPr>
-              <w:t>Disponibilidade e forma de acesso ao sistema de Gestão de Cofiguração.</w:t>
+              <w:t xml:space="preserve">Disponibilidade e forma de acesso ao sistema de Gestão de </w:t>
+            </w:r>
+            <w:proofErr w:type="spellStart"/>
+            <w:r>
+              <w:rPr>
+                <w:rStyle w:val="Forte"/>
+                <w:rFonts w:ascii="Arial" w:hAnsi="Arial" w:cs="Arial"/>
+                <w:b w:val="0"/>
+                <w:sz w:val="22"/>
+                <w:szCs w:val="22"/>
+              </w:rPr>
+              <w:t>Cofiguração</w:t>
+            </w:r>
+            <w:proofErr w:type="spellEnd"/>
+            <w:r>
+              <w:rPr>
+                <w:rStyle w:val="Forte"/>
+                <w:rFonts w:ascii="Arial" w:hAnsi="Arial" w:cs="Arial"/>
+                <w:b w:val="0"/>
+                <w:sz w:val="22"/>
+                <w:szCs w:val="22"/>
+              </w:rPr>
+              <w:t>.</w:t>
             </w:r>
           </w:p>
         </w:tc>
@@ -3608,18 +3965,34 @@
           <w:rFonts w:ascii="Arial" w:hAnsi="Arial" w:cs="Arial"/>
         </w:rPr>
       </w:pPr>
+      <w:proofErr w:type="gramStart"/>
       <w:r>
         <w:rPr>
           <w:rFonts w:ascii="Arial" w:hAnsi="Arial" w:cs="Arial"/>
         </w:rPr>
-        <w:t>&lt;Definir o fluxo do processo em um nível abstrato, usando notação BPMN</w:t>
+        <w:t>&lt;Definir</w:t>
+      </w:r>
+      <w:proofErr w:type="gramEnd"/>
+      <w:r>
+        <w:rPr>
+          <w:rFonts w:ascii="Arial" w:hAnsi="Arial" w:cs="Arial"/>
+        </w:rPr>
+        <w:t xml:space="preserve"> o fluxo do processo em um nível abstrato, usando notação BPMN</w:t>
       </w:r>
       <w:r>
         <w:rPr>
           <w:rFonts w:ascii="Arial" w:hAnsi="Arial" w:cs="Arial"/>
         </w:rPr>
-        <w:t xml:space="preserve"> e a ferramenta Bizagi</w:t>
+        <w:t xml:space="preserve"> e a ferramenta </w:t>
       </w:r>
+      <w:proofErr w:type="spellStart"/>
+      <w:r>
+        <w:rPr>
+          <w:rFonts w:ascii="Arial" w:hAnsi="Arial" w:cs="Arial"/>
+        </w:rPr>
+        <w:t>Bizagi</w:t>
+      </w:r>
+      <w:proofErr w:type="spellEnd"/>
       <w:r>
         <w:rPr>
           <w:rFonts w:ascii="Arial" w:hAnsi="Arial" w:cs="Arial"/>
@@ -3711,6 +4084,7 @@
         </w:rPr>
         <w:t xml:space="preserve">As decisões relacionadas </w:t>
       </w:r>
+      <w:proofErr w:type="gramStart"/>
       <w:r>
         <w:rPr>
           <w:rFonts w:ascii="Arial" w:hAnsi="Arial" w:cs="Arial"/>
@@ -3721,7 +4095,14 @@
         <w:rPr>
           <w:rFonts w:ascii="Arial" w:hAnsi="Arial" w:cs="Arial"/>
         </w:rPr>
-        <w:t xml:space="preserve"> atividade&gt;</w:t>
+        <w:t xml:space="preserve"> atividade</w:t>
+      </w:r>
+      <w:proofErr w:type="gramEnd"/>
+      <w:r>
+        <w:rPr>
+          <w:rFonts w:ascii="Arial" w:hAnsi="Arial" w:cs="Arial"/>
+        </w:rPr>
+        <w:t>&gt;</w:t>
       </w:r>
     </w:p>
     <w:p>
@@ -3775,6 +4156,7 @@
           <w:b w:val="0"/>
         </w:rPr>
       </w:pPr>
+      <w:proofErr w:type="gramStart"/>
       <w:r>
         <w:rPr>
           <w:rStyle w:val="Forte"/>
@@ -3789,7 +4171,16 @@
           <w:rFonts w:ascii="Arial" w:hAnsi="Arial" w:cs="Arial"/>
           <w:b w:val="0"/>
         </w:rPr>
-        <w:t>Definir cada atividade do fluxo do processo d</w:t>
+        <w:t>Definir</w:t>
+      </w:r>
+      <w:proofErr w:type="gramEnd"/>
+      <w:r>
+        <w:rPr>
+          <w:rStyle w:val="Forte"/>
+          <w:rFonts w:ascii="Arial" w:hAnsi="Arial" w:cs="Arial"/>
+          <w:b w:val="0"/>
+        </w:rPr>
+        <w:t xml:space="preserve"> cada atividade do fluxo do processo d</w:t>
       </w:r>
       <w:r>
         <w:rPr>
@@ -3847,6 +4238,7 @@
                 <w:rFonts w:ascii="Arial" w:hAnsi="Arial" w:cs="Arial"/>
               </w:rPr>
             </w:pPr>
+            <w:proofErr w:type="gramStart"/>
             <w:r>
               <w:rPr>
                 <w:rFonts w:ascii="Arial" w:hAnsi="Arial" w:cs="Arial"/>
@@ -3857,7 +4249,14 @@
               <w:rPr>
                 <w:rFonts w:ascii="Arial" w:hAnsi="Arial" w:cs="Arial"/>
               </w:rPr>
-              <w:t xml:space="preserve"> Identificar o nome da atividade, que deve ser uma frase única, sem conjunções aditivas, iniciando com um </w:t>
+              <w:t xml:space="preserve"> Identificar</w:t>
+            </w:r>
+            <w:proofErr w:type="gramEnd"/>
+            <w:r>
+              <w:rPr>
+                <w:rFonts w:ascii="Arial" w:hAnsi="Arial" w:cs="Arial"/>
+              </w:rPr>
+              <w:t xml:space="preserve"> o nome da atividade, que deve ser uma frase única, sem conjunções aditivas, iniciando com um </w:t>
             </w:r>
             <w:r>
               <w:rPr>
@@ -3929,13 +4328,27 @@
               <w:rPr>
                 <w:rFonts w:ascii="Arial" w:hAnsi="Arial" w:cs="Arial"/>
               </w:rPr>
-              <w:t> &lt;</w:t>
-            </w:r>
-            <w:r>
-              <w:rPr>
-                <w:rFonts w:ascii="Arial" w:hAnsi="Arial" w:cs="Arial"/>
-              </w:rPr>
-              <w:t xml:space="preserve"> Identifica o papel do colaborador que é responsável pela execução da atividade. Toda atividade deve ter um único responsável.</w:t>
+              <w:t> </w:t>
+            </w:r>
+            <w:proofErr w:type="gramStart"/>
+            <w:r>
+              <w:rPr>
+                <w:rFonts w:ascii="Arial" w:hAnsi="Arial" w:cs="Arial"/>
+              </w:rPr>
+              <w:t>&lt;</w:t>
+            </w:r>
+            <w:r>
+              <w:rPr>
+                <w:rFonts w:ascii="Arial" w:hAnsi="Arial" w:cs="Arial"/>
+              </w:rPr>
+              <w:t xml:space="preserve"> Identifica</w:t>
+            </w:r>
+            <w:proofErr w:type="gramEnd"/>
+            <w:r>
+              <w:rPr>
+                <w:rFonts w:ascii="Arial" w:hAnsi="Arial" w:cs="Arial"/>
+              </w:rPr>
+              <w:t xml:space="preserve"> o papel do colaborador que é responsável pela execução da atividade. Toda atividade deve ter um único responsável.</w:t>
             </w:r>
             <w:r>
               <w:rPr>
@@ -3986,13 +4399,27 @@
               <w:rPr>
                 <w:rFonts w:ascii="Arial" w:hAnsi="Arial" w:cs="Arial"/>
               </w:rPr>
-              <w:t> &gt;</w:t>
-            </w:r>
-            <w:r>
-              <w:rPr>
-                <w:rFonts w:ascii="Arial" w:hAnsi="Arial" w:cs="Arial"/>
-              </w:rPr>
-              <w:t xml:space="preserve"> Identifica os papéis que devem apoiar a execução da atividade. Informar “Não se aplica” se não houver apoio à execução da atividade. </w:t>
+              <w:t> </w:t>
+            </w:r>
+            <w:proofErr w:type="gramStart"/>
+            <w:r>
+              <w:rPr>
+                <w:rFonts w:ascii="Arial" w:hAnsi="Arial" w:cs="Arial"/>
+              </w:rPr>
+              <w:t>&gt;</w:t>
+            </w:r>
+            <w:r>
+              <w:rPr>
+                <w:rFonts w:ascii="Arial" w:hAnsi="Arial" w:cs="Arial"/>
+              </w:rPr>
+              <w:t xml:space="preserve"> Identifica</w:t>
+            </w:r>
+            <w:proofErr w:type="gramEnd"/>
+            <w:r>
+              <w:rPr>
+                <w:rFonts w:ascii="Arial" w:hAnsi="Arial" w:cs="Arial"/>
+              </w:rPr>
+              <w:t xml:space="preserve"> os papéis que devem apoiar a execução da atividade. Informar “Não se aplica” se não houver apoio à execução da atividade. </w:t>
             </w:r>
             <w:r>
               <w:rPr>
@@ -4235,6 +4662,7 @@
                 <w:rFonts w:ascii="Arial" w:hAnsi="Arial" w:cs="Arial"/>
               </w:rPr>
             </w:pPr>
+            <w:proofErr w:type="gramStart"/>
             <w:r>
               <w:rPr>
                 <w:rFonts w:ascii="Arial" w:hAnsi="Arial" w:cs="Arial"/>
@@ -4245,7 +4673,14 @@
               <w:rPr>
                 <w:rFonts w:ascii="Arial" w:hAnsi="Arial" w:cs="Arial"/>
               </w:rPr>
-              <w:t xml:space="preserve"> Estabelecer as condições para que a atividade possa ser iniciada. Se não houver critérios definidos informar: “Nenhum critério específico”. Exemplo: “Início da atividade aprovado pela Direção. </w:t>
+              <w:t xml:space="preserve"> Estabelecer</w:t>
+            </w:r>
+            <w:proofErr w:type="gramEnd"/>
+            <w:r>
+              <w:rPr>
+                <w:rFonts w:ascii="Arial" w:hAnsi="Arial" w:cs="Arial"/>
+              </w:rPr>
+              <w:t xml:space="preserve"> as condições para que a atividade possa ser iniciada. Se não houver critérios definidos informar: “Nenhum critério específico”. Exemplo: “Início da atividade aprovado pela Direção. </w:t>
             </w:r>
             <w:r>
               <w:rPr>
@@ -4291,6 +4726,7 @@
                 <w:rFonts w:ascii="Arial" w:hAnsi="Arial" w:cs="Arial"/>
               </w:rPr>
             </w:pPr>
+            <w:proofErr w:type="gramStart"/>
             <w:r>
               <w:rPr>
                 <w:rFonts w:ascii="Arial" w:hAnsi="Arial" w:cs="Arial"/>
@@ -4301,7 +4737,56 @@
               <w:rPr>
                 <w:rFonts w:ascii="Arial" w:hAnsi="Arial" w:cs="Arial"/>
               </w:rPr>
-              <w:t xml:space="preserve"> Definir os artefatos de entrada para a atividade. Devem ser definidas todas as entradas, mesmo aquelas que não são exigidas em alguma alternativa de execução da atividade. Um artefato que é definido por um meta-documento (isto é, um template”), deve ser sublinhado e deve possuir um hiperlink apontando para o respectivo meta-documento. Os insumos devem ser referenciados nas tarefas que os utilizam. Por exemplo: a tarefa “1. Consultar a Lista Negra de Crédito para aprovar o cadastro do cliente.” referencia o artefato “Lista Negra de Crédito” que deve estar nos insumos da atividade. </w:t>
+              <w:t xml:space="preserve"> Definir</w:t>
+            </w:r>
+            <w:proofErr w:type="gramEnd"/>
+            <w:r>
+              <w:rPr>
+                <w:rFonts w:ascii="Arial" w:hAnsi="Arial" w:cs="Arial"/>
+              </w:rPr>
+              <w:t xml:space="preserve"> os artefatos de entrada para a atividade. Devem ser definidas todas as entradas, mesmo aquelas que não são exigidas em alguma alternativa de execução da atividade. Um artefato que é definido por um meta-documento (isto é, um </w:t>
+            </w:r>
+            <w:proofErr w:type="spellStart"/>
+            <w:r>
+              <w:rPr>
+                <w:rFonts w:ascii="Arial" w:hAnsi="Arial" w:cs="Arial"/>
+              </w:rPr>
+              <w:t>template</w:t>
+            </w:r>
+            <w:proofErr w:type="spellEnd"/>
+            <w:r>
+              <w:rPr>
+                <w:rFonts w:ascii="Arial" w:hAnsi="Arial" w:cs="Arial"/>
+              </w:rPr>
+              <w:t xml:space="preserve">”), deve ser sublinhado e deve possuir um hiperlink apontando para o respectivo meta-documento. Os insumos devem ser referenciados nas tarefas que os utilizam. Por exemplo: a tarefa “1. Consultar a Lista Negra de Crédito para aprovar o cadastro do </w:t>
+            </w:r>
+            <w:proofErr w:type="gramStart"/>
+            <w:r>
+              <w:rPr>
+                <w:rFonts w:ascii="Arial" w:hAnsi="Arial" w:cs="Arial"/>
+              </w:rPr>
+              <w:t>cliente.”</w:t>
+            </w:r>
+            <w:proofErr w:type="gramEnd"/>
+            <w:r>
+              <w:rPr>
+                <w:rFonts w:ascii="Arial" w:hAnsi="Arial" w:cs="Arial"/>
+              </w:rPr>
+              <w:t xml:space="preserve"> </w:t>
+            </w:r>
+            <w:proofErr w:type="gramStart"/>
+            <w:r>
+              <w:rPr>
+                <w:rFonts w:ascii="Arial" w:hAnsi="Arial" w:cs="Arial"/>
+              </w:rPr>
+              <w:t>referencia</w:t>
+            </w:r>
+            <w:proofErr w:type="gramEnd"/>
+            <w:r>
+              <w:rPr>
+                <w:rFonts w:ascii="Arial" w:hAnsi="Arial" w:cs="Arial"/>
+              </w:rPr>
+              <w:t xml:space="preserve"> o artefato “Lista Negra de Crédito” que deve estar nos insumos da atividade. </w:t>
             </w:r>
             <w:r>
               <w:rPr>
@@ -4347,6 +4832,7 @@
                 <w:rFonts w:ascii="Arial" w:hAnsi="Arial" w:cs="Arial"/>
               </w:rPr>
             </w:pPr>
+            <w:proofErr w:type="gramStart"/>
             <w:r>
               <w:rPr>
                 <w:rFonts w:ascii="Arial" w:hAnsi="Arial" w:cs="Arial"/>
@@ -4357,7 +4843,14 @@
               <w:rPr>
                 <w:rFonts w:ascii="Arial" w:hAnsi="Arial" w:cs="Arial"/>
               </w:rPr>
-              <w:t xml:space="preserve"> Estabelecem as condições para que a atividade possa ser encerrada. Se não houver critérios definidos informar: “Nenhum critério específico”. Exemplo: “Plano de Projeto aprovado pela Direção”. </w:t>
+              <w:t xml:space="preserve"> Estabelecem</w:t>
+            </w:r>
+            <w:proofErr w:type="gramEnd"/>
+            <w:r>
+              <w:rPr>
+                <w:rFonts w:ascii="Arial" w:hAnsi="Arial" w:cs="Arial"/>
+              </w:rPr>
+              <w:t xml:space="preserve"> as condições para que a atividade possa ser encerrada. Se não houver critérios definidos informar: “Nenhum critério específico”. Exemplo: “Plano de Projeto aprovado pela Direção”. </w:t>
             </w:r>
             <w:r>
               <w:rPr>
@@ -4403,6 +4896,7 @@
                 <w:rFonts w:ascii="Arial" w:hAnsi="Arial" w:cs="Arial"/>
               </w:rPr>
             </w:pPr>
+            <w:proofErr w:type="gramStart"/>
             <w:r>
               <w:rPr>
                 <w:rFonts w:ascii="Arial" w:hAnsi="Arial" w:cs="Arial"/>
@@ -4413,7 +4907,42 @@
               <w:rPr>
                 <w:rFonts w:ascii="Arial" w:hAnsi="Arial" w:cs="Arial"/>
               </w:rPr>
-              <w:t xml:space="preserve"> Definem os artefatos de saída, gerados pela atividade. Esses artefatos devem ser referenciados pelas tarefas da Atividade que os produzem. Um artefato que é definido por um meta-documento (isto é, um “template”), deve ser sublinhado e deve possuir um hiperlink apontando para o respectivo meta-documento. Exemplo: “3. Criar a EAP do projeto”. Neste exemplo, EAP é um artefato de saída da atividade, definido por um template. </w:t>
+              <w:t xml:space="preserve"> Definem</w:t>
+            </w:r>
+            <w:proofErr w:type="gramEnd"/>
+            <w:r>
+              <w:rPr>
+                <w:rFonts w:ascii="Arial" w:hAnsi="Arial" w:cs="Arial"/>
+              </w:rPr>
+              <w:t xml:space="preserve"> os artefatos de saída, gerados pela atividade. Esses artefatos devem ser referenciados pelas tarefas da Atividade que os produzem. Um artefato que é definido por um meta-documento (isto é, um “</w:t>
+            </w:r>
+            <w:proofErr w:type="spellStart"/>
+            <w:r>
+              <w:rPr>
+                <w:rFonts w:ascii="Arial" w:hAnsi="Arial" w:cs="Arial"/>
+              </w:rPr>
+              <w:t>template</w:t>
+            </w:r>
+            <w:proofErr w:type="spellEnd"/>
+            <w:r>
+              <w:rPr>
+                <w:rFonts w:ascii="Arial" w:hAnsi="Arial" w:cs="Arial"/>
+              </w:rPr>
+              <w:t xml:space="preserve">”), deve ser sublinhado e deve possuir um hiperlink apontando para o respectivo meta-documento. Exemplo: “3. Criar a EAP do projeto”. Neste exemplo, EAP é um artefato de saída da atividade, definido por um </w:t>
+            </w:r>
+            <w:proofErr w:type="spellStart"/>
+            <w:r>
+              <w:rPr>
+                <w:rFonts w:ascii="Arial" w:hAnsi="Arial" w:cs="Arial"/>
+              </w:rPr>
+              <w:t>template</w:t>
+            </w:r>
+            <w:proofErr w:type="spellEnd"/>
+            <w:r>
+              <w:rPr>
+                <w:rFonts w:ascii="Arial" w:hAnsi="Arial" w:cs="Arial"/>
+              </w:rPr>
+              <w:t xml:space="preserve">. </w:t>
             </w:r>
             <w:r>
               <w:rPr>
@@ -4459,6 +4988,7 @@
                 <w:rFonts w:ascii="Arial" w:hAnsi="Arial" w:cs="Arial"/>
               </w:rPr>
             </w:pPr>
+            <w:proofErr w:type="gramStart"/>
             <w:r>
               <w:rPr>
                 <w:rFonts w:ascii="Arial" w:hAnsi="Arial" w:cs="Arial"/>
@@ -4469,7 +4999,14 @@
               <w:rPr>
                 <w:rFonts w:ascii="Arial" w:hAnsi="Arial" w:cs="Arial"/>
               </w:rPr>
-              <w:t xml:space="preserve"> Define as ferramentas de apoio utilizadas na execução da atividade. Exemplos: softwares, equipamentos específicos (leitor de código de barras, por exemplo). </w:t>
+              <w:t xml:space="preserve"> Define</w:t>
+            </w:r>
+            <w:proofErr w:type="gramEnd"/>
+            <w:r>
+              <w:rPr>
+                <w:rFonts w:ascii="Arial" w:hAnsi="Arial" w:cs="Arial"/>
+              </w:rPr>
+              <w:t xml:space="preserve"> as ferramentas de apoio utilizadas na execução da atividade. Exemplos: softwares, equipamentos específicos (leitor de código de barras, por exemplo). </w:t>
             </w:r>
             <w:r>
               <w:rPr>

</xml_diff>